<commit_message>
practice js and retrospective
</commit_message>
<xml_diff>
--- a/SOFTSKILLS/Personal OKR.docx
+++ b/SOFTSKILLS/Personal OKR.docx
@@ -169,8 +169,271 @@
         </w:rPr>
         <w:t>*Deadlines halen</w:t>
       </w:r>
+    </w:p>
+    <w:p>
+      <w:pPr>
+        <w:pBdr>
+          <w:bottom w:val="single" w:color="auto" w:sz="4" w:space="0"/>
+        </w:pBdr>
+        <w:rPr>
+          <w:rFonts w:hint="default"/>
+          <w:sz w:val="24"/>
+          <w:szCs w:val="24"/>
+          <w:lang w:val="en-US"/>
+        </w:rPr>
+      </w:pPr>
+    </w:p>
+    <w:p>
+      <w:pPr>
+        <w:rPr>
+          <w:rFonts w:hint="default"/>
+          <w:sz w:val="24"/>
+          <w:szCs w:val="24"/>
+          <w:lang w:val="en-US"/>
+        </w:rPr>
+      </w:pPr>
+    </w:p>
+    <w:p>
+      <w:pPr>
+        <w:rPr>
+          <w:rFonts w:hint="default" w:ascii="Arial" w:hAnsi="Arial" w:cs="Arial"/>
+          <w:b/>
+          <w:bCs/>
+          <w:sz w:val="22"/>
+          <w:szCs w:val="22"/>
+          <w:lang w:val="en-US"/>
+        </w:rPr>
+      </w:pPr>
+      <w:r>
+        <w:rPr>
+          <w:rFonts w:hint="default" w:ascii="Arial" w:hAnsi="Arial" w:cs="Arial"/>
+          <w:b/>
+          <w:bCs/>
+          <w:sz w:val="22"/>
+          <w:szCs w:val="22"/>
+          <w:lang w:val="en-US"/>
+        </w:rPr>
+        <w:t>Personal OKR (update)</w:t>
+      </w:r>
       <w:bookmarkStart w:id="0" w:name="_GoBack"/>
       <w:bookmarkEnd w:id="0"/>
+    </w:p>
+    <w:p>
+      <w:pPr>
+        <w:rPr>
+          <w:rFonts w:hint="default" w:ascii="Arial" w:hAnsi="Arial" w:cs="Arial"/>
+          <w:sz w:val="22"/>
+          <w:szCs w:val="22"/>
+          <w:lang w:val="en-US"/>
+        </w:rPr>
+      </w:pPr>
+    </w:p>
+    <w:p>
+      <w:pPr>
+        <w:rPr>
+          <w:rFonts w:hint="default" w:ascii="Arial" w:hAnsi="Arial" w:cs="Arial"/>
+          <w:sz w:val="22"/>
+          <w:szCs w:val="22"/>
+          <w:lang w:val="en-US"/>
+        </w:rPr>
+      </w:pPr>
+      <w:r>
+        <w:rPr>
+          <w:rFonts w:hint="default" w:ascii="Arial" w:hAnsi="Arial" w:cs="Arial"/>
+          <w:sz w:val="22"/>
+          <w:szCs w:val="22"/>
+          <w:lang w:val="en-US"/>
+        </w:rPr>
+        <w:t>*Create a financially healty and stable life</w:t>
+      </w:r>
+    </w:p>
+    <w:p>
+      <w:pPr>
+        <w:rPr>
+          <w:rFonts w:hint="default" w:ascii="Arial" w:hAnsi="Arial" w:cs="Arial"/>
+          <w:sz w:val="22"/>
+          <w:szCs w:val="22"/>
+          <w:lang w:val="en-US"/>
+        </w:rPr>
+      </w:pPr>
+      <w:r>
+        <w:rPr>
+          <w:rFonts w:hint="default" w:ascii="Arial" w:hAnsi="Arial" w:cs="Arial"/>
+          <w:sz w:val="22"/>
+          <w:szCs w:val="22"/>
+          <w:lang w:val="en-US"/>
+        </w:rPr>
+        <w:t>*more workouts and get into shape</w:t>
+      </w:r>
+    </w:p>
+    <w:p>
+      <w:pPr>
+        <w:rPr>
+          <w:rFonts w:hint="default" w:ascii="Arial" w:hAnsi="Arial" w:cs="Arial"/>
+          <w:sz w:val="22"/>
+          <w:szCs w:val="22"/>
+          <w:lang w:val="en-US"/>
+        </w:rPr>
+      </w:pPr>
+      <w:r>
+        <w:rPr>
+          <w:rFonts w:hint="default" w:ascii="Arial" w:hAnsi="Arial" w:cs="Arial"/>
+          <w:sz w:val="22"/>
+          <w:szCs w:val="22"/>
+          <w:lang w:val="en-US"/>
+        </w:rPr>
+        <w:t>*Create a portfolio I can be proud of</w:t>
+      </w:r>
+    </w:p>
+    <w:p>
+      <w:pPr>
+        <w:rPr>
+          <w:rFonts w:hint="default" w:ascii="Arial" w:hAnsi="Arial" w:cs="Arial"/>
+          <w:sz w:val="22"/>
+          <w:szCs w:val="22"/>
+          <w:lang w:val="en-US"/>
+        </w:rPr>
+      </w:pPr>
+      <w:r>
+        <w:rPr>
+          <w:rFonts w:hint="default" w:ascii="Arial" w:hAnsi="Arial" w:cs="Arial"/>
+          <w:sz w:val="22"/>
+          <w:szCs w:val="22"/>
+          <w:lang w:val="en-US"/>
+        </w:rPr>
+        <w:t>*Increase art skills and combine with coding (2d + 3D )</w:t>
+      </w:r>
+    </w:p>
+    <w:p>
+      <w:pPr>
+        <w:rPr>
+          <w:rFonts w:hint="default" w:ascii="Arial" w:hAnsi="Arial" w:cs="Arial"/>
+          <w:sz w:val="22"/>
+          <w:szCs w:val="22"/>
+          <w:lang w:val="en-US"/>
+        </w:rPr>
+      </w:pPr>
+      <w:r>
+        <w:rPr>
+          <w:rFonts w:hint="default" w:ascii="Arial" w:hAnsi="Arial" w:cs="Arial"/>
+          <w:sz w:val="22"/>
+          <w:szCs w:val="22"/>
+          <w:lang w:val="en-US"/>
+        </w:rPr>
+        <w:t>*Work out concepts for apps + games and wrhite USP documents for each one.</w:t>
+      </w:r>
+    </w:p>
+    <w:p>
+      <w:pPr>
+        <w:rPr>
+          <w:rFonts w:hint="default" w:ascii="Arial" w:hAnsi="Arial" w:cs="Arial"/>
+          <w:sz w:val="22"/>
+          <w:szCs w:val="22"/>
+          <w:lang w:val="en-US"/>
+        </w:rPr>
+      </w:pPr>
+      <w:r>
+        <w:rPr>
+          <w:rFonts w:hint="default" w:ascii="Arial" w:hAnsi="Arial" w:cs="Arial"/>
+          <w:sz w:val="22"/>
+          <w:szCs w:val="22"/>
+          <w:lang w:val="en-US"/>
+        </w:rPr>
+        <w:t>*research potential employees</w:t>
+      </w:r>
+    </w:p>
+    <w:p>
+      <w:pPr>
+        <w:rPr>
+          <w:rFonts w:hint="default" w:ascii="Arial" w:hAnsi="Arial" w:cs="Arial"/>
+          <w:b/>
+          <w:bCs/>
+          <w:sz w:val="22"/>
+          <w:szCs w:val="22"/>
+          <w:lang w:val="en-US"/>
+        </w:rPr>
+      </w:pPr>
+    </w:p>
+    <w:p>
+      <w:pPr>
+        <w:rPr>
+          <w:rFonts w:hint="default" w:ascii="Arial" w:hAnsi="Arial" w:cs="Arial"/>
+          <w:b/>
+          <w:bCs/>
+          <w:sz w:val="22"/>
+          <w:szCs w:val="22"/>
+          <w:lang w:val="en-US"/>
+        </w:rPr>
+      </w:pPr>
+      <w:r>
+        <w:rPr>
+          <w:rFonts w:hint="default" w:ascii="Arial" w:hAnsi="Arial" w:cs="Arial"/>
+          <w:b/>
+          <w:bCs/>
+          <w:sz w:val="22"/>
+          <w:szCs w:val="22"/>
+          <w:lang w:val="en-US"/>
+        </w:rPr>
+        <w:t>Pro OKR</w:t>
+      </w:r>
+    </w:p>
+    <w:p>
+      <w:pPr>
+        <w:rPr>
+          <w:rFonts w:hint="default" w:ascii="Arial" w:hAnsi="Arial" w:cs="Arial"/>
+          <w:sz w:val="22"/>
+          <w:szCs w:val="22"/>
+          <w:lang w:val="en-US"/>
+        </w:rPr>
+      </w:pPr>
+      <w:r>
+        <w:rPr>
+          <w:rFonts w:hint="default" w:ascii="Arial" w:hAnsi="Arial" w:cs="Arial"/>
+          <w:sz w:val="22"/>
+          <w:szCs w:val="22"/>
+          <w:lang w:val="en-US"/>
+        </w:rPr>
+        <w:t>*Update linkedin acount with photo</w:t>
+      </w:r>
+    </w:p>
+    <w:p>
+      <w:pPr>
+        <w:rPr>
+          <w:rFonts w:hint="default" w:ascii="Arial" w:hAnsi="Arial" w:cs="Arial"/>
+          <w:sz w:val="22"/>
+          <w:szCs w:val="22"/>
+          <w:lang w:val="en-US"/>
+        </w:rPr>
+      </w:pPr>
+      <w:r>
+        <w:rPr>
+          <w:rFonts w:hint="default" w:ascii="Arial" w:hAnsi="Arial" w:cs="Arial"/>
+          <w:sz w:val="22"/>
+          <w:szCs w:val="22"/>
+          <w:lang w:val="en-US"/>
+        </w:rPr>
+        <w:t>*post more often on Instagram and Linkedin and stay connected</w:t>
+      </w:r>
+    </w:p>
+    <w:p>
+      <w:pPr>
+        <w:rPr>
+          <w:rFonts w:hint="default" w:ascii="Arial" w:hAnsi="Arial" w:cs="Arial"/>
+          <w:sz w:val="22"/>
+          <w:szCs w:val="22"/>
+          <w:lang w:val="en-US"/>
+        </w:rPr>
+      </w:pPr>
+    </w:p>
+    <w:p>
+      <w:pPr>
+        <w:rPr>
+          <w:rFonts w:hint="default"/>
+          <w:sz w:val="24"/>
+          <w:szCs w:val="24"/>
+          <w:lang w:val="en-US"/>
+        </w:rPr>
+      </w:pPr>
     </w:p>
     <w:sectPr>
       <w:pgSz w:w="11906" w:h="16838"/>
@@ -187,7 +450,7 @@
   <w:docDefaults>
     <w:rPrDefault>
       <w:rPr>
-        <w:rFonts w:asciiTheme="minorHAnsi" w:hAnsiTheme="minorHAnsi" w:eastAsiaTheme="minorEastAsia" w:cstheme="minorBidi"/>
+        <w:rFonts w:ascii="Times New Roman" w:hAnsi="Times New Roman" w:eastAsia="SimSun" w:cs="Times New Roman"/>
       </w:rPr>
     </w:rPrDefault>
     <w:pPrDefault/>

</xml_diff>

<commit_message>
Personal OKR Toegevoegd en verder gegaan met functions JS
</commit_message>
<xml_diff>
--- a/SOFTSKILLS/Personal OKR.docx
+++ b/SOFTSKILLS/Personal OKR.docx
@@ -51,6 +51,27 @@
           <w:szCs w:val="24"/>
           <w:lang w:val="en-US"/>
         </w:rPr>
+        <w:t>*Langzamer leren praten en emotie onder controle houden. ( Spreekt sneller onder spanning of enthousiastme )</w:t>
+      </w:r>
+      <w:bookmarkStart w:id="0" w:name="_GoBack"/>
+      <w:bookmarkEnd w:id="0"/>
+    </w:p>
+    <w:p>
+      <w:pPr>
+        <w:rPr>
+          <w:rFonts w:hint="default"/>
+          <w:sz w:val="24"/>
+          <w:szCs w:val="24"/>
+          <w:lang w:val="en-US"/>
+        </w:rPr>
+      </w:pPr>
+      <w:r>
+        <w:rPr>
+          <w:rFonts w:hint="default"/>
+          <w:sz w:val="24"/>
+          <w:szCs w:val="24"/>
+          <w:lang w:val="en-US"/>
+        </w:rPr>
         <w:t>* Niet laten afleiden</w:t>
       </w:r>
     </w:p>
@@ -215,8 +236,6 @@
         </w:rPr>
         <w:t>Personal OKR (update)</w:t>
       </w:r>
-      <w:bookmarkStart w:id="0" w:name="_GoBack"/>
-      <w:bookmarkEnd w:id="0"/>
     </w:p>
     <w:p>
       <w:pPr>
@@ -559,7 +578,7 @@
     <w:lsdException w:unhideWhenUsed="0" w:uiPriority="0" w:semiHidden="0" w:name="HTML Sample"/>
     <w:lsdException w:unhideWhenUsed="0" w:uiPriority="0" w:semiHidden="0" w:name="HTML Typewriter"/>
     <w:lsdException w:unhideWhenUsed="0" w:uiPriority="0" w:semiHidden="0" w:name="HTML Variable"/>
-    <w:lsdException w:unhideWhenUsed="0" w:uiPriority="0" w:name="Normal Table"/>
+    <w:lsdException w:qFormat="1" w:unhideWhenUsed="0" w:uiPriority="0" w:name="Normal Table"/>
     <w:lsdException w:unhideWhenUsed="0" w:uiPriority="0" w:semiHidden="0" w:name="annotation subject"/>
     <w:lsdException w:unhideWhenUsed="0" w:uiPriority="0" w:semiHidden="0" w:name="Table Simple 1"/>
     <w:lsdException w:unhideWhenUsed="0" w:uiPriority="0" w:semiHidden="0" w:name="Table Simple 2"/>
@@ -722,6 +741,7 @@
   <w:style w:type="table" w:default="1" w:styleId="3">
     <w:name w:val="Normal Table"/>
     <w:semiHidden/>
+    <w:qFormat/>
     <w:uiPriority w:val="0"/>
     <w:tblPr>
       <w:tblCellMar>

</xml_diff>